<commit_message>
Trabajo terminado v2. Revisar para entrega.
</commit_message>
<xml_diff>
--- a/TP N1/TrabajoPracticoNro1-Grupo2.docx
+++ b/TP N1/TrabajoPracticoNro1-Grupo2.docx
@@ -25,12 +25,12 @@
             <wp:extent cx="1143000" cy="1381760"/>
             <wp:effectExtent b="0" l="0" r="0" t="0"/>
             <wp:wrapSquare wrapText="bothSides" distB="0" distT="0" distL="114300" distR="114300"/>
-            <wp:docPr id="2135821266" name="image6.jpg"/>
+            <wp:docPr id="2135821266" name="image10.jpg"/>
             <a:graphic>
               <a:graphicData uri="http://schemas.openxmlformats.org/drawingml/2006/picture">
                 <pic:pic>
                   <pic:nvPicPr>
-                    <pic:cNvPr id="0" name="image6.jpg"/>
+                    <pic:cNvPr id="0" name="image10.jpg"/>
                     <pic:cNvPicPr preferRelativeResize="0"/>
                   </pic:nvPicPr>
                   <pic:blipFill>
@@ -433,12 +433,12 @@
                 <wp:extent cx="5158740" cy="1328471"/>
                 <wp:effectExtent b="0" l="0" r="0" t="0"/>
                 <wp:wrapNone/>
-                <wp:docPr id="2135821240" name="image12.png"/>
+                <wp:docPr id="2135821240" name="image9.png"/>
                 <a:graphic>
                   <a:graphicData uri="http://schemas.openxmlformats.org/drawingml/2006/picture">
                     <pic:pic>
                       <pic:nvPicPr>
-                        <pic:cNvPr id="0" name="image12.png"/>
+                        <pic:cNvPr id="0" name="image9.png"/>
                         <pic:cNvPicPr preferRelativeResize="0"/>
                       </pic:nvPicPr>
                       <pic:blipFill>
@@ -4042,12 +4042,12 @@
                 <wp:extent cx="1152525" cy="563264"/>
                 <wp:effectExtent b="0" l="0" r="0" t="0"/>
                 <wp:wrapTopAndBottom distB="45720" distT="45720"/>
-                <wp:docPr id="2135821239" name="image11.png"/>
+                <wp:docPr id="2135821239" name="image8.png"/>
                 <a:graphic>
                   <a:graphicData uri="http://schemas.openxmlformats.org/drawingml/2006/picture">
                     <pic:pic>
                       <pic:nvPicPr>
-                        <pic:cNvPr id="0" name="image11.png"/>
+                        <pic:cNvPr id="0" name="image8.png"/>
                         <pic:cNvPicPr preferRelativeResize="0"/>
                       </pic:nvPicPr>
                       <pic:blipFill>
@@ -4616,12 +4616,12 @@
                 <wp:extent cx="3615055" cy="996950"/>
                 <wp:effectExtent b="0" l="0" r="0" t="0"/>
                 <wp:wrapTopAndBottom distB="45720" distT="45720"/>
-                <wp:docPr id="2135821242" name="image14.png"/>
+                <wp:docPr id="2135821242" name="image13.png"/>
                 <a:graphic>
                   <a:graphicData uri="http://schemas.openxmlformats.org/drawingml/2006/picture">
                     <pic:pic>
                       <pic:nvPicPr>
-                        <pic:cNvPr id="0" name="image14.png"/>
+                        <pic:cNvPr id="0" name="image13.png"/>
                         <pic:cNvPicPr preferRelativeResize="0"/>
                       </pic:nvPicPr>
                       <pic:blipFill>
@@ -10735,12 +10735,12 @@
                 <wp:extent cx="4914900" cy="3581400"/>
                 <wp:effectExtent b="0" l="0" r="0" t="0"/>
                 <wp:wrapSquare wrapText="bothSides" distB="45720" distT="45720" distL="114300" distR="114300"/>
-                <wp:docPr id="2135821241" name="image13.png"/>
+                <wp:docPr id="2135821241" name="image12.png"/>
                 <a:graphic>
                   <a:graphicData uri="http://schemas.openxmlformats.org/drawingml/2006/picture">
                     <pic:pic>
                       <pic:nvPicPr>
-                        <pic:cNvPr id="0" name="image13.png"/>
+                        <pic:cNvPr id="0" name="image12.png"/>
                         <pic:cNvPicPr preferRelativeResize="0"/>
                       </pic:nvPicPr>
                       <pic:blipFill>
@@ -12875,12 +12875,12 @@
           <wp:inline distB="114300" distT="114300" distL="114300" distR="114300">
             <wp:extent cx="6192210" cy="3721100"/>
             <wp:effectExtent b="0" l="0" r="0" t="0"/>
-            <wp:docPr id="2135821267" name="image8.png"/>
+            <wp:docPr id="2135821267" name="image14.png"/>
             <a:graphic>
               <a:graphicData uri="http://schemas.openxmlformats.org/drawingml/2006/picture">
                 <pic:pic>
                   <pic:nvPicPr>
-                    <pic:cNvPr id="0" name="image8.png"/>
+                    <pic:cNvPr id="0" name="image14.png"/>
                     <pic:cNvPicPr preferRelativeResize="0"/>
                   </pic:nvPicPr>
                   <pic:blipFill>
@@ -12977,12 +12977,12 @@
           <wp:inline distB="114300" distT="114300" distL="114300" distR="114300">
             <wp:extent cx="6192210" cy="3721100"/>
             <wp:effectExtent b="0" l="0" r="0" t="0"/>
-            <wp:docPr id="2135821259" name="image3.png"/>
+            <wp:docPr id="2135821259" name="image5.png"/>
             <a:graphic>
               <a:graphicData uri="http://schemas.openxmlformats.org/drawingml/2006/picture">
                 <pic:pic>
                   <pic:nvPicPr>
-                    <pic:cNvPr id="0" name="image3.png"/>
+                    <pic:cNvPr id="0" name="image5.png"/>
                     <pic:cNvPicPr preferRelativeResize="0"/>
                   </pic:nvPicPr>
                   <pic:blipFill>
@@ -13060,12 +13060,12 @@
           <wp:inline distB="114300" distT="114300" distL="114300" distR="114300">
             <wp:extent cx="6192210" cy="3721100"/>
             <wp:effectExtent b="0" l="0" r="0" t="0"/>
-            <wp:docPr id="2135821260" name="image7.png"/>
+            <wp:docPr id="2135821260" name="image2.png"/>
             <a:graphic>
               <a:graphicData uri="http://schemas.openxmlformats.org/drawingml/2006/picture">
                 <pic:pic>
                   <pic:nvPicPr>
-                    <pic:cNvPr id="0" name="image7.png"/>
+                    <pic:cNvPr id="0" name="image2.png"/>
                     <pic:cNvPicPr preferRelativeResize="0"/>
                   </pic:nvPicPr>
                   <pic:blipFill>
@@ -13163,12 +13163,12 @@
           <wp:inline distB="114300" distT="114300" distL="114300" distR="114300">
             <wp:extent cx="6192210" cy="3721100"/>
             <wp:effectExtent b="0" l="0" r="0" t="0"/>
-            <wp:docPr id="2135821261" name="image5.png"/>
+            <wp:docPr id="2135821261" name="image4.png"/>
             <a:graphic>
               <a:graphicData uri="http://schemas.openxmlformats.org/drawingml/2006/picture">
                 <pic:pic>
                   <pic:nvPicPr>
-                    <pic:cNvPr id="0" name="image5.png"/>
+                    <pic:cNvPr id="0" name="image4.png"/>
                     <pic:cNvPicPr preferRelativeResize="0"/>
                   </pic:nvPicPr>
                   <pic:blipFill>
@@ -13257,12 +13257,12 @@
           <wp:inline distB="114300" distT="114300" distL="114300" distR="114300">
             <wp:extent cx="6192210" cy="3721100"/>
             <wp:effectExtent b="0" l="0" r="0" t="0"/>
-            <wp:docPr id="2135821263" name="image2.png"/>
+            <wp:docPr id="2135821263" name="image6.png"/>
             <a:graphic>
               <a:graphicData uri="http://schemas.openxmlformats.org/drawingml/2006/picture">
                 <pic:pic>
                   <pic:nvPicPr>
-                    <pic:cNvPr id="0" name="image2.png"/>
+                    <pic:cNvPr id="0" name="image6.png"/>
                     <pic:cNvPicPr preferRelativeResize="0"/>
                   </pic:nvPicPr>
                   <pic:blipFill>
@@ -13361,12 +13361,12 @@
           <wp:inline distB="114300" distT="114300" distL="114300" distR="114300">
             <wp:extent cx="6192210" cy="3721100"/>
             <wp:effectExtent b="0" l="0" r="0" t="0"/>
-            <wp:docPr id="2135821264" name="image10.png"/>
+            <wp:docPr id="2135821264" name="image7.png"/>
             <a:graphic>
               <a:graphicData uri="http://schemas.openxmlformats.org/drawingml/2006/picture">
                 <pic:pic>
                   <pic:nvPicPr>
-                    <pic:cNvPr id="0" name="image10.png"/>
+                    <pic:cNvPr id="0" name="image7.png"/>
                     <pic:cNvPicPr preferRelativeResize="0"/>
                   </pic:nvPicPr>
                   <pic:blipFill>
@@ -13478,12 +13478,12 @@
           <wp:inline distB="114300" distT="114300" distL="114300" distR="114300">
             <wp:extent cx="6192210" cy="3721100"/>
             <wp:effectExtent b="0" l="0" r="0" t="0"/>
-            <wp:docPr id="2135821265" name="image9.png"/>
+            <wp:docPr id="2135821265" name="image11.png"/>
             <a:graphic>
               <a:graphicData uri="http://schemas.openxmlformats.org/drawingml/2006/picture">
                 <pic:pic>
                   <pic:nvPicPr>
-                    <pic:cNvPr id="0" name="image9.png"/>
+                    <pic:cNvPr id="0" name="image11.png"/>
                     <pic:cNvPicPr preferRelativeResize="0"/>
                   </pic:nvPicPr>
                   <pic:blipFill>
@@ -13521,7 +13521,7 @@
         <w:rPr>
           <w:rtl w:val="0"/>
         </w:rPr>
-        <w:t xml:space="preserve">En esta simulación se observa en la curva de aptitudes máximas un comportamiento notablemente más estable y eficiente en comparación con las ejecuciones sin elitismo. En este caso, la curva de máximos muestra un claro valor constante, 0,9, a lo largo de las 100 generaciones. Esto es una señal de que el elitismo asegura su preservación, evitando que el mejor individuo se pierda por mutación o azar. Además, en este caso en particular podemos concluir que al tener una valor de aptitud elevado en las primeras corridas, el valor del mismo aumentará pero con una probabilidad demasiado baja.</w:t>
+        <w:t xml:space="preserve">En esta simulación se observa en la curva de aptitudes máximas un comportamiento notablemente más estable y eficiente en comparación con las ejecuciones sin elitismo. En este caso, la curva de máximos muestra un claro valor constante, 0,9, a lo largo de las 100 generaciones. Esto es una señal de que el elitismo asegura su preservación, evitando que el mejor individuo se pierda por mutación o azar. Además, en este caso en particular podemos concluir que al tener una valor de aptitud elevado en las primeras corridas, el valor del mismo se mantendrá pero convergiendo en probabilidad al óptimo en el caso de que el número de corridas o la probabilidad de mutación sean mayores.</w:t>
       </w:r>
     </w:p>
     <w:p>
@@ -13570,12 +13570,12 @@
           <wp:inline distB="114300" distT="114300" distL="114300" distR="114300">
             <wp:extent cx="6192210" cy="3721100"/>
             <wp:effectExtent b="0" l="0" r="0" t="0"/>
-            <wp:docPr id="2135821262" name="image4.png"/>
+            <wp:docPr id="2135821262" name="image3.png"/>
             <a:graphic>
               <a:graphicData uri="http://schemas.openxmlformats.org/drawingml/2006/picture">
                 <pic:pic>
                   <pic:nvPicPr>
-                    <pic:cNvPr id="0" name="image4.png"/>
+                    <pic:cNvPr id="0" name="image3.png"/>
                     <pic:cNvPicPr preferRelativeResize="0"/>
                   </pic:nvPicPr>
                   <pic:blipFill>
@@ -13613,7 +13613,7 @@
         <w:rPr>
           <w:rtl w:val="0"/>
         </w:rPr>
-        <w:t xml:space="preserve">Este segundo gráfico, correspondiente al método de torneo con elitismo, también muestra una evolución clara hacia la convergencia óptima. La curva de máximos comienza en un valor intermedio y asciende rápidamente, estabilizándose en aproximadamente 0.93 (muy cercano al óptimo). Al igual que en el caso anterior, una vez alcanzado el valor máximo, el elitismo evita su pérdida, consolidando una población cada vez más apta.</w:t>
+        <w:t xml:space="preserve">Este segundo gráfico, correspondiente al método de torneo con elitismo, también muestra una evolución clara hacia la convergencia óptima. La curva de máximos comienza en un valor intermedio, ascendiendo en muy pocas ocasiones, estabilizándose en aproximadamente 0.99 (muy cercano al óptimo). Al igual que en el caso anterior, una vez alcanzado el valor máximo, el elitismo evita su pérdida, consolidando una población cada vez más apta.</w:t>
       </w:r>
     </w:p>
     <w:p>

</xml_diff>